<commit_message>
Actually Working Model w Skeleton
I made it ... I finally made it.
</commit_message>
<xml_diff>
--- a/docs/One Sheet Overview Project Heart First Pitch.docx
+++ b/docs/One Sheet Overview Project Heart First Pitch.docx
@@ -4,7 +4,7 @@
   <w:body>
     <w:p>
       <w:pPr>
-        <w:pStyle w:val="Ttulo"/>
+        <w:pStyle w:val="Title"/>
         <w:jc w:val="center"/>
       </w:pPr>
       <w:r>
@@ -60,12 +60,7 @@
     </w:p>
     <w:p>
       <w:r>
-        <w:t>-Target Group: Mature a</w:t>
-      </w:r>
-      <w:bookmarkStart w:id="0" w:name="_GoBack"/>
-      <w:bookmarkEnd w:id="0"/>
-      <w:r>
-        <w:t>udience</w:t>
+        <w:t>-Target Group: Mature audience</w:t>
       </w:r>
       <w:r>
         <w:t xml:space="preserve">                                                                                                                                                                                                                                                                                                                                                                                                                                                                                                                                                                                                                                                                                                                                                                                                                                                                                                                                                                                                                                                                                                                                                                                                                                                                                                                                                                                                                                                                                                                                                                                                                                                                                                                                                                                                                                                                                                                                                                                                                                                                                                                                                                                                                                                                                                                                                                                                                                                                                                                                                                                                                                                                                                                                                                                                                                                                                                                                                                                                                                                                                                                                                                                                                                                                                                                                                                                                                                                                                                                                                                                                                                                                                                                                                                                                                                                                                                                                                                                                                                                                                                                                                                                                                                                                                                                                                                                                                                                                                                                                                                                                                                                                                                                                                                                                                                                                                                                                                                                                                                                                                                                                                                                                                                                                                                                                                                                                                                                                                                                                                                                                                                                                                                                                                                                                                                                                                                                                                                                                                                                                                                                                                                                                                                                                                                                                                                                                                                                                                                                                                                                                                                                                                                                                                                                                                                                                                                                                                                                                                                                                                                                                                                                                                                                                                                                                                                                                                                                                                                                                                                                                                                                                                                                                                                                                                                                                                                                                                                                                                                                                                                                                                                                                                                                                                                                                                                                                                                                                                                                                                                                                                                                                                                                                                                                                                                                                                                                                                                                                                                                                                                                                                                                                                                                                                                                                                                                                                                                                                                                                                                                                                                                                                                                                                                                                                                                                                                                                                                                                                                                                                                                                                                                                                                                                                                                                                                                                                                                                                                                                                                                                                                                                                                                                                                                                                                                                                                                                                                                                                                                                                                                                                                                                                                                                                                                                                                                                                                                                                                                                                                                                                                                                                                                                                                                                                                                                                                                                                                                                                                                                                                                                                                                                                                                                                                                                                                                                                                                                                                                                                                                                                                                                                                                                                                                                                                                                                                                                                                                                                                                                                                                                                                                                                                                                                                                                                                                                                                                                                                                                                                                                                                                                                                                                                                                                                                                                                                                                                                                                                                                                                                                                                                                                                                                                                                                                                                                                                                                                                                                                                                                                                                                                                                                                                                                                                                                                                                                                                                                                                                                                                                                                                                                                                                                                                                                                                                                                                                                                                                                                                                                                                                                                                                                                                                                                                                                                                                                                                                                                                                                                                                                                                                                                                                                                                                                                                                                                                                                                                                                                                                                                                                                                                                                                                                                                                                                                                                                                                                                                                                                                                                                                                                                                                                                                                                                                                                                                                                                                                                                                                                                                                                                                                                                                                                                                                                                                                                                                                                                                                                                                                                                                                                                                                                                                                                                                                                                                                                                                                                                                                                                                                                                                                                                                                                                                                                                                                                                                                                                                                                                                                                                                                                                                                                                                                                                                                                                                                                                                                                                                                                                                                                                                                                                                                                                                                                                                                                                                                                                                                                                                                                                                                                                                                                                                                                                                                                                                                                                                                                                                                                                                                                                                                                                                                                                                                                                                                                                                                                                                                                                                                                                                                                                                                                                                                                                                                                                                                                                                                                                                                                                                                                                                                                                                                                                                                                                                                                                                                                                                                                                                                                                                                                                                                                                                                                                                                                                                                                                                                                                                                                                                                                                                                                                                                                                                                                                                                                                                                                                                                                                                                                                                                                                                                                                                                                                                                                                                                                                                                                                                                                                                                                                                                                                                                                                                                                                                                                                                                                                                                                                                                                                                                                                                                                                                                                                                                                                                                                                                                                                                                                                                                                                                                                                                                                                                                                                                                                                                                                                                                                                                                                                                                                                                                                                                                                                                                                                                                                                                                                                                                                                                                                                                                                                                                                                                                                                                                                                                                                                                                                                                                                                                                                                                                                                                                                                                                                                                                                                                                                                                                                                                                                                                                                                                                                                                                                                                                                                                                                                                                                                                                                                                                                                                                                                                                                                                                                                                                                                                                                                                                                                                                                                                                                                                                                                                                                                                                                                                                                                                                                                                                                                                                                                                                                                                                                                                                                                                                                                                                                                                                                                                                                                                                                                                                                                                                                                                                                                                                                                                                                                                                                                                                                                                                                                                                                                                                                                                                                                                                                                                                                                                                                                                                                                                                                                                                                                                                                                                                                                                                                                                                                                                                                                                                                                                                                                                                                                                                                                                                                                                                                                                                                                                                                                                                                                                                                                                                                                                                                                                                                                                                                                                                                                                                                                                                                                                                                                                                                                                                                                                                                                                                                                                                                                                                                                                                                                                                                                                                                                                                                                                                                                                                                                                                                                                                                                                                                                                                                                                                                                                                                                                                                                                                                                                                                                                                                                                                                                                                                                                                                                                                                                                                                                                                                                                                                                                                                                                                                                                                                                                                                                                                                                                                                                                                                                                                                                                                                                                                                                                                                                                                                                                                                                                                                                                                                                                                                                                                                                                                                                                                                                                                                                                                                                                                                                                                                                                                                                                                                                                                                                                                                                                                                                                     </w:t>
@@ -93,7 +88,7 @@
     </w:p>
     <w:p>
       <w:pPr>
-        <w:pStyle w:val="Prrafodelista"/>
+        <w:pStyle w:val="ListParagraph"/>
         <w:numPr>
           <w:ilvl w:val="0"/>
           <w:numId w:val="2"/>
@@ -111,7 +106,7 @@
     </w:p>
     <w:p>
       <w:pPr>
-        <w:pStyle w:val="Prrafodelista"/>
+        <w:pStyle w:val="ListParagraph"/>
         <w:numPr>
           <w:ilvl w:val="0"/>
           <w:numId w:val="2"/>
@@ -286,10 +281,12 @@
           <w:i/>
           <w:iCs/>
         </w:rPr>
-        <w:t>*your email here*</w:t>
-      </w:r>
-    </w:p>
-    <w:p>
+        <w:t>alba.plaep@gmx.de</w:t>
+      </w:r>
+    </w:p>
+    <w:p>
+      <w:bookmarkStart w:id="0" w:name="_GoBack"/>
+      <w:bookmarkEnd w:id="0"/>
       <w:r>
         <w:t xml:space="preserve">*Maria </w:t>
       </w:r>
@@ -326,7 +323,7 @@
       <w:hyperlink r:id="rId5" w:history="1">
         <w:r>
           <w:rPr>
-            <w:rStyle w:val="Hipervnculo"/>
+            <w:rStyle w:val="Hyperlink"/>
           </w:rPr>
           <w:t>ignaciodipaola@hotmail.com</w:t>
         </w:r>
@@ -335,21 +332,7 @@
     <w:p>
       <w:r>
         <w:lastRenderedPageBreak/>
-        <w:t>*</w:t>
-      </w:r>
-      <w:proofErr w:type="spellStart"/>
-      <w:r>
-        <w:t>Frederyk</w:t>
-      </w:r>
-      <w:proofErr w:type="spellEnd"/>
-      <w:r>
-        <w:t xml:space="preserve"> Wilhelm Sperling </w:t>
-      </w:r>
-      <w:r>
-        <w:t xml:space="preserve">– </w:t>
-      </w:r>
-      <w:r>
-        <w:t>Programmer</w:t>
+        <w:t>*Frederyk Wilhelm Sperling – Programmer</w:t>
       </w:r>
       <w:r>
         <w:t xml:space="preserve">, Lighting </w:t>
@@ -1001,13 +984,13 @@
     <w:name w:val="Normal"/>
     <w:qFormat/>
   </w:style>
-  <w:style w:type="character" w:default="1" w:styleId="Fuentedeprrafopredeter">
+  <w:style w:type="character" w:default="1" w:styleId="DefaultParagraphFont">
     <w:name w:val="Default Paragraph Font"/>
     <w:uiPriority w:val="1"/>
     <w:semiHidden/>
     <w:unhideWhenUsed/>
   </w:style>
-  <w:style w:type="table" w:default="1" w:styleId="Tablanormal">
+  <w:style w:type="table" w:default="1" w:styleId="TableNormal">
     <w:name w:val="Normal Table"/>
     <w:uiPriority w:val="99"/>
     <w:semiHidden/>
@@ -1022,17 +1005,17 @@
       </w:tblCellMar>
     </w:tblPr>
   </w:style>
-  <w:style w:type="numbering" w:default="1" w:styleId="Sinlista">
+  <w:style w:type="numbering" w:default="1" w:styleId="NoList">
     <w:name w:val="No List"/>
     <w:uiPriority w:val="99"/>
     <w:semiHidden/>
     <w:unhideWhenUsed/>
   </w:style>
-  <w:style w:type="paragraph" w:styleId="Ttulo">
+  <w:style w:type="paragraph" w:styleId="Title">
     <w:name w:val="Title"/>
     <w:basedOn w:val="Normal"/>
     <w:next w:val="Normal"/>
-    <w:link w:val="TtuloCar"/>
+    <w:link w:val="TitleChar"/>
     <w:uiPriority w:val="10"/>
     <w:qFormat/>
     <w:rsid w:val="008B44C1"/>
@@ -1048,10 +1031,10 @@
       <w:szCs w:val="56"/>
     </w:rPr>
   </w:style>
-  <w:style w:type="character" w:customStyle="1" w:styleId="TtuloCar">
-    <w:name w:val="Título Car"/>
-    <w:basedOn w:val="Fuentedeprrafopredeter"/>
-    <w:link w:val="Ttulo"/>
+  <w:style w:type="character" w:customStyle="1" w:styleId="TitleChar">
+    <w:name w:val="Title Char"/>
+    <w:basedOn w:val="DefaultParagraphFont"/>
+    <w:link w:val="Title"/>
     <w:uiPriority w:val="10"/>
     <w:rsid w:val="008B44C1"/>
     <w:rPr>
@@ -1062,7 +1045,7 @@
       <w:szCs w:val="56"/>
     </w:rPr>
   </w:style>
-  <w:style w:type="paragraph" w:styleId="Prrafodelista">
+  <w:style w:type="paragraph" w:styleId="ListParagraph">
     <w:name w:val="List Paragraph"/>
     <w:basedOn w:val="Normal"/>
     <w:uiPriority w:val="34"/>
@@ -1073,9 +1056,9 @@
       <w:contextualSpacing/>
     </w:pPr>
   </w:style>
-  <w:style w:type="character" w:styleId="Hipervnculo">
+  <w:style w:type="character" w:styleId="Hyperlink">
     <w:name w:val="Hyperlink"/>
-    <w:basedOn w:val="Fuentedeprrafopredeter"/>
+    <w:basedOn w:val="DefaultParagraphFont"/>
     <w:uiPriority w:val="99"/>
     <w:unhideWhenUsed/>
     <w:rsid w:val="00555851"/>
@@ -1084,9 +1067,9 @@
       <w:u w:val="single"/>
     </w:rPr>
   </w:style>
-  <w:style w:type="character" w:styleId="Mencinsinresolver">
+  <w:style w:type="character" w:styleId="UnresolvedMention">
     <w:name w:val="Unresolved Mention"/>
-    <w:basedOn w:val="Fuentedeprrafopredeter"/>
+    <w:basedOn w:val="DefaultParagraphFont"/>
     <w:uiPriority w:val="99"/>
     <w:semiHidden/>
     <w:unhideWhenUsed/>

</xml_diff>